<commit_message>
Solucionado error usuarios en el diagrama proceso
</commit_message>
<xml_diff>
--- a/modelado/MODELADO DE DIAGRAMAS.docx
+++ b/modelado/MODELADO DE DIAGRAMAS.docx
@@ -1868,6 +1868,7 @@
           <w:rFonts w:cstheme="minorHAnsi"/>
         </w:rPr>
       </w:pPr>
+      <w:bookmarkStart w:id="0" w:name="_GoBack"/>
       <w:r>
         <w:rPr>
           <w:rFonts w:cstheme="minorHAnsi"/>
@@ -1875,9 +1876,9 @@
         </w:rPr>
         <w:drawing>
           <wp:inline distT="0" distB="0" distL="0" distR="0">
-            <wp:extent cx="5400675" cy="5210175"/>
-            <wp:effectExtent l="0" t="0" r="9525" b="9525"/>
-            <wp:docPr id="3" name="Imagen 3"/>
+            <wp:extent cx="5438775" cy="5124450"/>
+            <wp:effectExtent l="0" t="0" r="9525" b="0"/>
+            <wp:docPr id="2" name="Imagen 2"/>
             <wp:cNvGraphicFramePr>
               <a:graphicFrameLocks xmlns:a="http://schemas.openxmlformats.org/drawingml/2006/main" noChangeAspect="1"/>
             </wp:cNvGraphicFramePr>
@@ -1885,7 +1886,7 @@
               <a:graphicData uri="http://schemas.openxmlformats.org/drawingml/2006/picture">
                 <pic:pic xmlns:pic="http://schemas.openxmlformats.org/drawingml/2006/picture">
                   <pic:nvPicPr>
-                    <pic:cNvPr id="0" name="Picture 3"/>
+                    <pic:cNvPr id="0" name="Picture 1"/>
                     <pic:cNvPicPr>
                       <a:picLocks noChangeAspect="1" noChangeArrowheads="1"/>
                     </pic:cNvPicPr>
@@ -1906,7 +1907,7 @@
                   <pic:spPr bwMode="auto">
                     <a:xfrm>
                       <a:off x="0" y="0"/>
-                      <a:ext cx="5400675" cy="5210175"/>
+                      <a:ext cx="5438775" cy="5124450"/>
                     </a:xfrm>
                     <a:prstGeom prst="rect">
                       <a:avLst/>
@@ -1922,6 +1923,7 @@
           </wp:inline>
         </w:drawing>
       </w:r>
+      <w:bookmarkEnd w:id="0"/>
     </w:p>
     <w:p>
       <w:pPr>
@@ -2010,19 +2012,7 @@
         <w:rPr>
           <w:rFonts w:cstheme="minorHAnsi"/>
         </w:rPr>
-        <w:t>Ambos para acceder al sistema deberán, o registrarse y rellenar su perfil con información útil para posteriores acciones</w:t>
-      </w:r>
-      <w:r>
-        <w:rPr>
-          <w:rFonts w:cstheme="minorHAnsi"/>
-        </w:rPr>
-        <w:t xml:space="preserve"> si es la primera vez</w:t>
-      </w:r>
-      <w:r>
-        <w:rPr>
-          <w:rFonts w:cstheme="minorHAnsi"/>
-        </w:rPr>
-        <w:t xml:space="preserve"> que acceden o bien o iniciar sesión con su usuario y contraseña para el resto de </w:t>
+        <w:t xml:space="preserve">Ambos para acceder al sistema deberán, o registrarse y rellenar su perfil con información útil para posteriores acciones si es la primera vez que acceden o bien o iniciar sesión con su usuario y contraseña para el resto de </w:t>
       </w:r>
       <w:proofErr w:type="gramStart"/>
       <w:r>
@@ -2074,8 +2064,36 @@
         </w:rPr>
         <w:t>realizar peticiones, de empleo los trabajadores y de personal las empresas, realizar valoraciones y opinar, y visualizar las notificaciones y ofertas que les llegan, en tal caso podrán aceptarlas o rechazarlas.</w:t>
       </w:r>
-      <w:bookmarkStart w:id="0" w:name="_GoBack"/>
-      <w:bookmarkEnd w:id="0"/>
+    </w:p>
+    <w:p>
+      <w:pPr>
+        <w:autoSpaceDE w:val="0"/>
+        <w:autoSpaceDN w:val="0"/>
+        <w:adjustRightInd w:val="0"/>
+        <w:spacing w:after="0" w:line="240" w:lineRule="auto"/>
+        <w:jc w:val="both"/>
+        <w:rPr>
+          <w:rFonts w:cstheme="minorHAnsi"/>
+        </w:rPr>
+      </w:pPr>
+    </w:p>
+    <w:p>
+      <w:pPr>
+        <w:autoSpaceDE w:val="0"/>
+        <w:autoSpaceDN w:val="0"/>
+        <w:adjustRightInd w:val="0"/>
+        <w:spacing w:after="0" w:line="240" w:lineRule="auto"/>
+        <w:jc w:val="both"/>
+        <w:rPr>
+          <w:rFonts w:cstheme="minorHAnsi"/>
+        </w:rPr>
+      </w:pPr>
+      <w:r>
+        <w:rPr>
+          <w:rFonts w:cstheme="minorHAnsi"/>
+        </w:rPr>
+        <w:t>El administrador tendrá acceso a todos los datos del sistema y podrá modificarlos y validarlos permitiendo un correcto funcionamiento.</w:t>
+      </w:r>
     </w:p>
     <w:sectPr>
       <w:pgSz w:w="11906" w:h="16838"/>

</xml_diff>

<commit_message>
Solucionado error usuarios en el diagrama procesoo
</commit_message>
<xml_diff>
--- a/modelado/MODELADO DE DIAGRAMAS.docx
+++ b/modelado/MODELADO DE DIAGRAMAS.docx
@@ -1876,9 +1876,9 @@
         </w:rPr>
         <w:drawing>
           <wp:inline distT="0" distB="0" distL="0" distR="0">
-            <wp:extent cx="5438775" cy="5124450"/>
-            <wp:effectExtent l="0" t="0" r="9525" b="0"/>
-            <wp:docPr id="2" name="Imagen 2"/>
+            <wp:extent cx="5667375" cy="4410075"/>
+            <wp:effectExtent l="0" t="0" r="9525" b="9525"/>
+            <wp:docPr id="3" name="Imagen 3"/>
             <wp:cNvGraphicFramePr>
               <a:graphicFrameLocks xmlns:a="http://schemas.openxmlformats.org/drawingml/2006/main" noChangeAspect="1"/>
             </wp:cNvGraphicFramePr>
@@ -1907,7 +1907,7 @@
                   <pic:spPr bwMode="auto">
                     <a:xfrm>
                       <a:off x="0" y="0"/>
-                      <a:ext cx="5438775" cy="5124450"/>
+                      <a:ext cx="5667375" cy="4410075"/>
                     </a:xfrm>
                     <a:prstGeom prst="rect">
                       <a:avLst/>
@@ -1960,73 +1960,60 @@
           <w:rFonts w:cstheme="minorHAnsi"/>
         </w:rPr>
       </w:pPr>
-      <w:r>
-        <w:rPr>
-          <w:rFonts w:cstheme="minorHAnsi"/>
-        </w:rPr>
-        <w:t>Dentro del grupo de los usuarios habrá un tipo</w:t>
-      </w:r>
-      <w:r>
-        <w:rPr>
-          <w:rFonts w:cstheme="minorHAnsi"/>
-        </w:rPr>
-        <w:t xml:space="preserve"> de usuario</w:t>
-      </w:r>
-      <w:r>
-        <w:rPr>
-          <w:rFonts w:cstheme="minorHAnsi"/>
-        </w:rPr>
-        <w:t xml:space="preserve"> para las empresas y otro para los trabajadores</w:t>
-      </w:r>
-      <w:r>
-        <w:rPr>
-          <w:rFonts w:cstheme="minorHAnsi"/>
-        </w:rPr>
-        <w:t>, sin embargo, al abstraerse y generalizando, las posibilidades para ambos grupos son similares.</w:t>
-      </w:r>
-    </w:p>
-    <w:p>
-      <w:pPr>
-        <w:autoSpaceDE w:val="0"/>
-        <w:autoSpaceDN w:val="0"/>
-        <w:adjustRightInd w:val="0"/>
-        <w:spacing w:after="0" w:line="240" w:lineRule="auto"/>
-        <w:jc w:val="both"/>
-        <w:rPr>
-          <w:rFonts w:cstheme="minorHAnsi"/>
-        </w:rPr>
-      </w:pPr>
-    </w:p>
-    <w:p>
-      <w:pPr>
-        <w:autoSpaceDE w:val="0"/>
-        <w:autoSpaceDN w:val="0"/>
-        <w:adjustRightInd w:val="0"/>
-        <w:spacing w:after="0" w:line="240" w:lineRule="auto"/>
-        <w:jc w:val="both"/>
-        <w:rPr>
-          <w:rFonts w:cstheme="minorHAnsi"/>
-        </w:rPr>
-      </w:pPr>
-      <w:r>
-        <w:rPr>
-          <w:rFonts w:cstheme="minorHAnsi"/>
-        </w:rPr>
-        <w:t xml:space="preserve">Ambos para acceder al sistema deberán, o registrarse y rellenar su perfil con información útil para posteriores acciones si es la primera vez que acceden o bien o iniciar sesión con su usuario y contraseña para el resto de </w:t>
-      </w:r>
-      <w:proofErr w:type="gramStart"/>
-      <w:r>
-        <w:rPr>
-          <w:rFonts w:cstheme="minorHAnsi"/>
-        </w:rPr>
-        <w:t>ocasiones</w:t>
-      </w:r>
-      <w:proofErr w:type="gramEnd"/>
-      <w:r>
-        <w:rPr>
-          <w:rFonts w:cstheme="minorHAnsi"/>
-        </w:rPr>
-        <w:t>.</w:t>
+    </w:p>
+    <w:p>
+      <w:pPr>
+        <w:autoSpaceDE w:val="0"/>
+        <w:autoSpaceDN w:val="0"/>
+        <w:adjustRightInd w:val="0"/>
+        <w:spacing w:after="0" w:line="240" w:lineRule="auto"/>
+        <w:jc w:val="both"/>
+        <w:rPr>
+          <w:rFonts w:cstheme="minorHAnsi"/>
+        </w:rPr>
+      </w:pPr>
+      <w:r>
+        <w:rPr>
+          <w:rFonts w:cstheme="minorHAnsi"/>
+        </w:rPr>
+        <w:t>Las empresas podrán acceder al sistema para realizar búsquedas de trabajadores, estas búsquedas implicarán realizar ofertas, aceptar o denegar a los trabajadores de las propuestas y valorarlos una vez estén cubriendo el empleo.</w:t>
+      </w:r>
+    </w:p>
+    <w:p>
+      <w:pPr>
+        <w:autoSpaceDE w:val="0"/>
+        <w:autoSpaceDN w:val="0"/>
+        <w:adjustRightInd w:val="0"/>
+        <w:spacing w:after="0" w:line="240" w:lineRule="auto"/>
+        <w:jc w:val="both"/>
+        <w:rPr>
+          <w:rFonts w:cstheme="minorHAnsi"/>
+        </w:rPr>
+      </w:pPr>
+    </w:p>
+    <w:p>
+      <w:pPr>
+        <w:autoSpaceDE w:val="0"/>
+        <w:autoSpaceDN w:val="0"/>
+        <w:adjustRightInd w:val="0"/>
+        <w:spacing w:after="0" w:line="240" w:lineRule="auto"/>
+        <w:jc w:val="both"/>
+        <w:rPr>
+          <w:rFonts w:cstheme="minorHAnsi"/>
+          <w:u w:val="single"/>
+        </w:rPr>
+      </w:pPr>
+      <w:r>
+        <w:rPr>
+          <w:rFonts w:cstheme="minorHAnsi"/>
+        </w:rPr>
+        <w:t>Por su parte los trabajadores accederán al sistema para realizar búsquedas de empleo,</w:t>
+      </w:r>
+      <w:r>
+        <w:rPr>
+          <w:rFonts w:cstheme="minorHAnsi"/>
+        </w:rPr>
+        <w:t xml:space="preserve"> y esto implicará realizar demandas de empleo, aceptar o denegar ofertas de trabajo y valorar a la empresa una vez este trabajando.</w:t>
       </w:r>
     </w:p>
     <w:p>
@@ -2094,6 +2081,30 @@
         </w:rPr>
         <w:t>El administrador tendrá acceso a todos los datos del sistema y podrá modificarlos y validarlos permitiendo un correcto funcionamiento.</w:t>
       </w:r>
+      <w:r>
+        <w:rPr>
+          <w:rFonts w:cstheme="minorHAnsi"/>
+        </w:rPr>
+        <w:t xml:space="preserve"> El proceso </w:t>
+      </w:r>
+      <w:r>
+        <w:rPr>
+          <w:rFonts w:cstheme="minorHAnsi"/>
+        </w:rPr>
+        <w:t>estará implementado por la pagina web.</w:t>
+      </w:r>
+    </w:p>
+    <w:p>
+      <w:pPr>
+        <w:autoSpaceDE w:val="0"/>
+        <w:autoSpaceDN w:val="0"/>
+        <w:adjustRightInd w:val="0"/>
+        <w:spacing w:after="0" w:line="240" w:lineRule="auto"/>
+        <w:jc w:val="both"/>
+        <w:rPr>
+          <w:rFonts w:cstheme="minorHAnsi"/>
+        </w:rPr>
+      </w:pPr>
     </w:p>
     <w:sectPr>
       <w:pgSz w:w="11906" w:h="16838"/>

</xml_diff>

<commit_message>
Solucionado error usuarios en el diagrama procesooo
</commit_message>
<xml_diff>
--- a/modelado/MODELADO DE DIAGRAMAS.docx
+++ b/modelado/MODELADO DE DIAGRAMAS.docx
@@ -1868,7 +1868,6 @@
           <w:rFonts w:cstheme="minorHAnsi"/>
         </w:rPr>
       </w:pPr>
-      <w:bookmarkStart w:id="0" w:name="_GoBack"/>
       <w:r>
         <w:rPr>
           <w:rFonts w:cstheme="minorHAnsi"/>
@@ -1876,9 +1875,9 @@
         </w:rPr>
         <w:drawing>
           <wp:inline distT="0" distB="0" distL="0" distR="0">
-            <wp:extent cx="5667375" cy="4410075"/>
-            <wp:effectExtent l="0" t="0" r="9525" b="9525"/>
-            <wp:docPr id="3" name="Imagen 3"/>
+            <wp:extent cx="5391150" cy="5334000"/>
+            <wp:effectExtent l="0" t="0" r="0" b="0"/>
+            <wp:docPr id="2" name="Imagen 2"/>
             <wp:cNvGraphicFramePr>
               <a:graphicFrameLocks xmlns:a="http://schemas.openxmlformats.org/drawingml/2006/main" noChangeAspect="1"/>
             </wp:cNvGraphicFramePr>
@@ -1907,7 +1906,7 @@
                   <pic:spPr bwMode="auto">
                     <a:xfrm>
                       <a:off x="0" y="0"/>
-                      <a:ext cx="5667375" cy="4410075"/>
+                      <a:ext cx="5391150" cy="5334000"/>
                     </a:xfrm>
                     <a:prstGeom prst="rect">
                       <a:avLst/>
@@ -1923,6 +1922,31 @@
           </wp:inline>
         </w:drawing>
       </w:r>
+    </w:p>
+    <w:p>
+      <w:pPr>
+        <w:autoSpaceDE w:val="0"/>
+        <w:autoSpaceDN w:val="0"/>
+        <w:adjustRightInd w:val="0"/>
+        <w:spacing w:after="0" w:line="240" w:lineRule="auto"/>
+        <w:jc w:val="both"/>
+        <w:rPr>
+          <w:rFonts w:cstheme="minorHAnsi"/>
+        </w:rPr>
+      </w:pPr>
+    </w:p>
+    <w:p>
+      <w:pPr>
+        <w:autoSpaceDE w:val="0"/>
+        <w:autoSpaceDN w:val="0"/>
+        <w:adjustRightInd w:val="0"/>
+        <w:spacing w:after="0" w:line="240" w:lineRule="auto"/>
+        <w:jc w:val="both"/>
+        <w:rPr>
+          <w:rFonts w:cstheme="minorHAnsi"/>
+        </w:rPr>
+      </w:pPr>
+      <w:bookmarkStart w:id="0" w:name="_GoBack"/>
       <w:bookmarkEnd w:id="0"/>
     </w:p>
     <w:p>
@@ -1948,61 +1972,18 @@
           <w:rFonts w:cstheme="minorHAnsi"/>
         </w:rPr>
       </w:pPr>
-    </w:p>
-    <w:p>
-      <w:pPr>
-        <w:autoSpaceDE w:val="0"/>
-        <w:autoSpaceDN w:val="0"/>
-        <w:adjustRightInd w:val="0"/>
-        <w:spacing w:after="0" w:line="240" w:lineRule="auto"/>
-        <w:jc w:val="both"/>
-        <w:rPr>
-          <w:rFonts w:cstheme="minorHAnsi"/>
-        </w:rPr>
-      </w:pPr>
-    </w:p>
-    <w:p>
-      <w:pPr>
-        <w:autoSpaceDE w:val="0"/>
-        <w:autoSpaceDN w:val="0"/>
-        <w:adjustRightInd w:val="0"/>
-        <w:spacing w:after="0" w:line="240" w:lineRule="auto"/>
-        <w:jc w:val="both"/>
-        <w:rPr>
-          <w:rFonts w:cstheme="minorHAnsi"/>
-        </w:rPr>
-      </w:pPr>
       <w:r>
         <w:rPr>
           <w:rFonts w:cstheme="minorHAnsi"/>
         </w:rPr>
         <w:t>Las empresas podrán acceder al sistema para realizar búsquedas de trabajadores, estas búsquedas implicarán realizar ofertas, aceptar o denegar a los trabajadores de las propuestas y valorarlos una vez estén cubriendo el empleo.</w:t>
       </w:r>
-    </w:p>
-    <w:p>
-      <w:pPr>
-        <w:autoSpaceDE w:val="0"/>
-        <w:autoSpaceDN w:val="0"/>
-        <w:adjustRightInd w:val="0"/>
-        <w:spacing w:after="0" w:line="240" w:lineRule="auto"/>
-        <w:jc w:val="both"/>
-        <w:rPr>
-          <w:rFonts w:cstheme="minorHAnsi"/>
-        </w:rPr>
-      </w:pPr>
-    </w:p>
-    <w:p>
-      <w:pPr>
-        <w:autoSpaceDE w:val="0"/>
-        <w:autoSpaceDN w:val="0"/>
-        <w:adjustRightInd w:val="0"/>
-        <w:spacing w:after="0" w:line="240" w:lineRule="auto"/>
-        <w:jc w:val="both"/>
-        <w:rPr>
-          <w:rFonts w:cstheme="minorHAnsi"/>
-          <w:u w:val="single"/>
-        </w:rPr>
-      </w:pPr>
+      <w:r>
+        <w:rPr>
+          <w:rFonts w:cstheme="minorHAnsi"/>
+        </w:rPr>
+        <w:t xml:space="preserve"> </w:t>
+      </w:r>
       <w:r>
         <w:rPr>
           <w:rFonts w:cstheme="minorHAnsi"/>
@@ -2013,43 +1994,21 @@
         <w:rPr>
           <w:rFonts w:cstheme="minorHAnsi"/>
         </w:rPr>
-        <w:t xml:space="preserve"> y esto implicará realizar demandas de empleo, aceptar o denegar ofertas de trabajo y valorar a la empresa una vez este trabajando.</w:t>
-      </w:r>
-    </w:p>
-    <w:p>
-      <w:pPr>
-        <w:autoSpaceDE w:val="0"/>
-        <w:autoSpaceDN w:val="0"/>
-        <w:adjustRightInd w:val="0"/>
-        <w:spacing w:after="0" w:line="240" w:lineRule="auto"/>
-        <w:jc w:val="both"/>
-        <w:rPr>
-          <w:rFonts w:cstheme="minorHAnsi"/>
-        </w:rPr>
-      </w:pPr>
-    </w:p>
-    <w:p>
-      <w:pPr>
-        <w:autoSpaceDE w:val="0"/>
-        <w:autoSpaceDN w:val="0"/>
-        <w:adjustRightInd w:val="0"/>
-        <w:spacing w:after="0" w:line="240" w:lineRule="auto"/>
-        <w:jc w:val="both"/>
-        <w:rPr>
-          <w:rFonts w:cstheme="minorHAnsi"/>
-        </w:rPr>
-      </w:pPr>
-      <w:r>
-        <w:rPr>
-          <w:rFonts w:cstheme="minorHAnsi"/>
-        </w:rPr>
-        <w:t xml:space="preserve">Una vez dentro del sistema podrán </w:t>
-      </w:r>
-      <w:r>
-        <w:rPr>
-          <w:rFonts w:cstheme="minorHAnsi"/>
-        </w:rPr>
-        <w:t>realizar peticiones, de empleo los trabajadores y de personal las empresas, realizar valoraciones y opinar, y visualizar las notificaciones y ofertas que les llegan, en tal caso podrán aceptarlas o rechazarlas.</w:t>
+        <w:t xml:space="preserve"> y esto implicará realizar demandas de empleo, aceptar o denegar ofertas de trabajo y valorar a la empresa una vez </w:t>
+      </w:r>
+      <w:proofErr w:type="spellStart"/>
+      <w:r>
+        <w:rPr>
+          <w:rFonts w:cstheme="minorHAnsi"/>
+        </w:rPr>
+        <w:t>este</w:t>
+      </w:r>
+      <w:proofErr w:type="spellEnd"/>
+      <w:r>
+        <w:rPr>
+          <w:rFonts w:cstheme="minorHAnsi"/>
+        </w:rPr>
+        <w:t xml:space="preserve"> trabajando.</w:t>
       </w:r>
     </w:p>
     <w:p>
@@ -2085,13 +2044,63 @@
         <w:rPr>
           <w:rFonts w:cstheme="minorHAnsi"/>
         </w:rPr>
-        <w:t xml:space="preserve"> El proceso </w:t>
-      </w:r>
-      <w:r>
-        <w:rPr>
-          <w:rFonts w:cstheme="minorHAnsi"/>
-        </w:rPr>
-        <w:t>estará implementado por la pagina web.</w:t>
+        <w:t xml:space="preserve"> El proce</w:t>
+      </w:r>
+      <w:r>
+        <w:rPr>
+          <w:rFonts w:cstheme="minorHAnsi"/>
+        </w:rPr>
+        <w:t>so estará implementado por la pá</w:t>
+      </w:r>
+      <w:r>
+        <w:rPr>
+          <w:rFonts w:cstheme="minorHAnsi"/>
+        </w:rPr>
+        <w:t>gina web.</w:t>
+      </w:r>
+    </w:p>
+    <w:p>
+      <w:pPr>
+        <w:autoSpaceDE w:val="0"/>
+        <w:autoSpaceDN w:val="0"/>
+        <w:adjustRightInd w:val="0"/>
+        <w:spacing w:after="0" w:line="240" w:lineRule="auto"/>
+        <w:jc w:val="both"/>
+        <w:rPr>
+          <w:rFonts w:cstheme="minorHAnsi"/>
+        </w:rPr>
+      </w:pPr>
+    </w:p>
+    <w:p>
+      <w:pPr>
+        <w:autoSpaceDE w:val="0"/>
+        <w:autoSpaceDN w:val="0"/>
+        <w:adjustRightInd w:val="0"/>
+        <w:spacing w:after="0" w:line="240" w:lineRule="auto"/>
+        <w:jc w:val="both"/>
+        <w:rPr>
+          <w:rFonts w:cstheme="minorHAnsi"/>
+        </w:rPr>
+      </w:pPr>
+      <w:r>
+        <w:rPr>
+          <w:rFonts w:cstheme="minorHAnsi"/>
+        </w:rPr>
+        <w:t xml:space="preserve">El objetivo fundamental, es decir, el servicio que cubre el </w:t>
+      </w:r>
+      <w:proofErr w:type="gramStart"/>
+      <w:r>
+        <w:rPr>
+          <w:rFonts w:cstheme="minorHAnsi"/>
+        </w:rPr>
+        <w:t>proceso,</w:t>
+      </w:r>
+      <w:proofErr w:type="gramEnd"/>
+      <w:r>
+        <w:rPr>
+          <w:rFonts w:cstheme="minorHAnsi"/>
+        </w:rPr>
+        <w:t xml:space="preserve"> es el de vincular o relacionar, ofertas de trabajo con demandas de empleo.</w:t>
       </w:r>
     </w:p>
     <w:p>

</xml_diff>